<commit_message>
tambah dikit doang kok
</commit_message>
<xml_diff>
--- a/ay.docx
+++ b/ay.docx
@@ -16,6 +16,31 @@
           <w:sz w:val="68"/>
         </w:rPr>
         <w:t>TUTORIAL MEMBUAT GIT</w:t>
+      </w:r>
+    </w:p>
+    <w:p>
+      <w:pPr>
+        <w:jc w:val="center"/>
+        <w:rPr>
+          <w:b/>
+          <w:sz w:val="68"/>
+        </w:rPr>
+      </w:pPr>
+      <w:proofErr w:type="spellStart"/>
+      <w:r>
+        <w:rPr>
+          <w:b/>
+          <w:sz w:val="68"/>
+        </w:rPr>
+        <w:t>Untuk</w:t>
+      </w:r>
+      <w:proofErr w:type="spellEnd"/>
+      <w:r>
+        <w:rPr>
+          <w:b/>
+          <w:sz w:val="68"/>
+        </w:rPr>
+        <w:t xml:space="preserve"> pemula</w:t>
       </w:r>
     </w:p>
     <w:sectPr>

</xml_diff>